<commit_message>
cambios antes de revision
</commit_message>
<xml_diff>
--- a/contenido-provisional/Documento Explicación Ordenación Videos.docx
+++ b/contenido-provisional/Documento Explicación Ordenación Videos.docx
@@ -234,7 +234,13 @@
       </w:r>
       <w:proofErr w:type="spellEnd"/>
       <w:r>
-        <w:t xml:space="preserve">” son partes de clases académicas a las que he asistido, y otros fragmentos de otras clases. Por lo tanto, conozco el material, y gracias a la temática los he clasificado en una parte u otra de la estructura del ECS, aunque no todos los videos tienen la misma temática ya que en un solo video se toca mucho contenido. </w:t>
+        <w:t>” son partes de clases académicas a las que he asistido, y otros fragmentos de otras clases. Por lo tanto, conozco el material, y gracias a la temática los he clasificado en una parte u otra de la estructura del ECS, aunque no todos los videos tienen la misma temática ya que en un solo video se toca</w:t>
+      </w:r>
+      <w:r>
+        <w:t>n contenidos distintos</w:t>
+      </w:r>
+      <w:r>
+        <w:t xml:space="preserve">. </w:t>
       </w:r>
     </w:p>
     <w:p/>
@@ -371,6 +377,7 @@
     <w:lsdException w:name="HTML Sample" w:semiHidden="1" w:unhideWhenUsed="1"/>
     <w:lsdException w:name="HTML Typewriter" w:semiHidden="1" w:unhideWhenUsed="1"/>
     <w:lsdException w:name="HTML Variable" w:semiHidden="1" w:unhideWhenUsed="1"/>
+    <w:lsdException w:name="Normal Table" w:semiHidden="1" w:unhideWhenUsed="1"/>
     <w:lsdException w:name="annotation subject" w:semiHidden="1" w:unhideWhenUsed="1"/>
     <w:lsdException w:name="No List" w:semiHidden="1" w:unhideWhenUsed="1"/>
     <w:lsdException w:name="Outline List 1" w:semiHidden="1" w:unhideWhenUsed="1"/>
@@ -413,8 +420,11 @@
     <w:lsdException w:name="Table Contemporary" w:semiHidden="1" w:unhideWhenUsed="1"/>
     <w:lsdException w:name="Table Elegant" w:semiHidden="1" w:unhideWhenUsed="1"/>
     <w:lsdException w:name="Table Professional" w:semiHidden="1" w:unhideWhenUsed="1"/>
+    <w:lsdException w:name="Table Subtle 1" w:semiHidden="1" w:unhideWhenUsed="1"/>
     <w:lsdException w:name="Table Subtle 2" w:semiHidden="1" w:unhideWhenUsed="1"/>
     <w:lsdException w:name="Table Web 1" w:semiHidden="1" w:unhideWhenUsed="1"/>
+    <w:lsdException w:name="Table Web 2" w:semiHidden="1" w:unhideWhenUsed="1"/>
+    <w:lsdException w:name="Table Web 3" w:semiHidden="1" w:unhideWhenUsed="1"/>
     <w:lsdException w:name="Balloon Text" w:semiHidden="1" w:unhideWhenUsed="1"/>
     <w:lsdException w:name="Table Grid" w:uiPriority="39"/>
     <w:lsdException w:name="Table Theme" w:semiHidden="1" w:unhideWhenUsed="1"/>

</xml_diff>